<commit_message>
AP Test added,AP Sicherheit modified
</commit_message>
<xml_diff>
--- a/Pflichtenheft/Arbeitspakete Backend/APsBackendSicherheit.docx
+++ b/Pflichtenheft/Arbeitspakete Backend/APsBackendSicherheit.docx
@@ -496,6 +496,14 @@
                 <w:lang w:eastAsia="de-DE"/>
               </w:rPr>
             </w:pPr>
+            <w:r>
+              <w:rPr>
+                <w:rFonts w:ascii="Calibri" w:eastAsia="Times New Roman" w:hAnsi="Calibri" w:cs="Times New Roman"/>
+                <w:color w:val="000000"/>
+                <w:lang w:eastAsia="de-DE"/>
+              </w:rPr>
+              <w:t>Listenimport (unvollständig aus Unwissenheit)</w:t>
+            </w:r>
           </w:p>
         </w:tc>
         <w:tc>
@@ -520,6 +528,14 @@
                 <w:lang w:eastAsia="de-DE"/>
               </w:rPr>
             </w:pPr>
+            <w:r>
+              <w:rPr>
+                <w:rFonts w:ascii="Calibri" w:eastAsia="Times New Roman" w:hAnsi="Calibri" w:cs="Times New Roman"/>
+                <w:color w:val="000000"/>
+                <w:lang w:eastAsia="de-DE"/>
+              </w:rPr>
+              <w:t>27.12.17</w:t>
+            </w:r>
           </w:p>
         </w:tc>
         <w:tc>
@@ -543,6 +559,14 @@
                 <w:lang w:eastAsia="de-DE"/>
               </w:rPr>
             </w:pPr>
+            <w:r>
+              <w:rPr>
+                <w:rFonts w:ascii="Calibri" w:eastAsia="Times New Roman" w:hAnsi="Calibri" w:cs="Times New Roman"/>
+                <w:color w:val="000000"/>
+                <w:lang w:eastAsia="de-DE"/>
+              </w:rPr>
+              <w:t>1.1</w:t>
+            </w:r>
           </w:p>
         </w:tc>
       </w:tr>
@@ -620,157 +644,20 @@
             </w:pPr>
           </w:p>
         </w:tc>
+        <w:bookmarkStart w:id="0" w:name="_GoBack"/>
+        <w:bookmarkEnd w:id="0"/>
       </w:tr>
     </w:tbl>
-    <w:p>
-      <w:bookmarkStart w:id="0" w:name="_GoBack"/>
-      <w:bookmarkEnd w:id="0"/>
-    </w:p>
-    <w:p>
-      <w:pPr>
-        <w:spacing w:after="0" w:line="240" w:lineRule="auto"/>
-        <w:rPr>
-          <w:rFonts w:ascii="Times New Roman" w:eastAsia="Times New Roman" w:hAnsi="Times New Roman" w:cs="Times New Roman"/>
-          <w:color w:val="FF0000"/>
-          <w:sz w:val="24"/>
-          <w:szCs w:val="24"/>
-          <w:lang w:eastAsia="de-DE"/>
-        </w:rPr>
-      </w:pPr>
-      <w:r>
-        <w:rPr>
-          <w:rFonts w:ascii="Times New Roman" w:eastAsia="Times New Roman" w:hAnsi="Times New Roman" w:cs="Times New Roman"/>
-          <w:color w:val="FF0000"/>
-          <w:sz w:val="24"/>
-          <w:szCs w:val="24"/>
-          <w:lang w:eastAsia="de-DE"/>
-        </w:rPr>
-        <w:t>Rollen System</w:t>
-      </w:r>
-    </w:p>
-    <w:p>
-      <w:pPr>
-        <w:spacing w:after="0" w:line="240" w:lineRule="auto"/>
-        <w:rPr>
-          <w:rFonts w:ascii="Times New Roman" w:eastAsia="Times New Roman" w:hAnsi="Times New Roman" w:cs="Times New Roman"/>
-          <w:color w:val="FF0000"/>
-          <w:sz w:val="24"/>
-          <w:szCs w:val="24"/>
-          <w:lang w:eastAsia="de-DE"/>
-        </w:rPr>
-      </w:pPr>
-      <w:r>
-        <w:rPr>
-          <w:rFonts w:ascii="Times New Roman" w:eastAsia="Times New Roman" w:hAnsi="Times New Roman" w:cs="Times New Roman"/>
-          <w:color w:val="FF0000"/>
-          <w:sz w:val="24"/>
-          <w:szCs w:val="24"/>
-          <w:lang w:eastAsia="de-DE"/>
-        </w:rPr>
-        <w:t>Nur eine Stimme pro Wahl möglich</w:t>
-      </w:r>
-    </w:p>
-    <w:p>
-      <w:pPr>
-        <w:spacing w:after="0" w:line="240" w:lineRule="auto"/>
-        <w:rPr>
-          <w:rFonts w:ascii="Times New Roman" w:eastAsia="Times New Roman" w:hAnsi="Times New Roman" w:cs="Times New Roman"/>
-          <w:color w:val="FF0000"/>
-          <w:sz w:val="24"/>
-          <w:szCs w:val="24"/>
-          <w:lang w:eastAsia="de-DE"/>
-        </w:rPr>
-      </w:pPr>
-      <w:r>
-        <w:rPr>
-          <w:rFonts w:ascii="Times New Roman" w:eastAsia="Times New Roman" w:hAnsi="Times New Roman" w:cs="Times New Roman"/>
-          <w:color w:val="FF0000"/>
-          <w:sz w:val="24"/>
-          <w:szCs w:val="24"/>
-          <w:lang w:eastAsia="de-DE"/>
-        </w:rPr>
-        <w:t>Nur Berechtigte können ihre Daten sehen</w:t>
-      </w:r>
-    </w:p>
-    <w:p>
-      <w:pPr>
-        <w:spacing w:after="0" w:line="240" w:lineRule="auto"/>
-        <w:rPr>
-          <w:rFonts w:ascii="Times New Roman" w:eastAsia="Times New Roman" w:hAnsi="Times New Roman" w:cs="Times New Roman"/>
-          <w:color w:val="FF0000"/>
-          <w:sz w:val="24"/>
-          <w:szCs w:val="24"/>
-          <w:lang w:eastAsia="de-DE"/>
-        </w:rPr>
-      </w:pPr>
-      <w:r>
-        <w:rPr>
-          <w:rFonts w:ascii="Times New Roman" w:eastAsia="Times New Roman" w:hAnsi="Times New Roman" w:cs="Times New Roman"/>
-          <w:color w:val="FF0000"/>
-          <w:sz w:val="24"/>
-          <w:szCs w:val="24"/>
-          <w:lang w:eastAsia="de-DE"/>
-        </w:rPr>
-        <w:t>Nur Berechtigte können ihre Daten bearbeiten</w:t>
-      </w:r>
-      <w:r>
-        <w:rPr>
-          <w:rFonts w:ascii="Times New Roman" w:eastAsia="Times New Roman" w:hAnsi="Times New Roman" w:cs="Times New Roman"/>
-          <w:color w:val="FF0000"/>
-          <w:sz w:val="24"/>
-          <w:szCs w:val="24"/>
-          <w:lang w:eastAsia="de-DE"/>
-        </w:rPr>
-        <w:tab/>
-      </w:r>
-      <w:r>
-        <w:rPr>
-          <w:color w:val="FF0000"/>
-        </w:rPr>
-        <w:t>wird mit Datenbank und API-Calls beschrieben</w:t>
-      </w:r>
-      <w:r>
-        <w:rPr>
-          <w:color w:val="FF0000"/>
-        </w:rPr>
-        <w:t>????</w:t>
-      </w:r>
-    </w:p>
-    <w:p>
-      <w:pPr>
-        <w:rPr>
-          <w:color w:val="FF0000"/>
-        </w:rPr>
-      </w:pPr>
-    </w:p>
-    <w:p>
-      <w:pPr>
-        <w:rPr>
-          <w:color w:val="FF0000"/>
-        </w:rPr>
-      </w:pPr>
-      <w:r>
-        <w:rPr>
-          <w:color w:val="FF0000"/>
-        </w:rPr>
-        <w:t>Importieren von Dateien (Wähler-, Kandidaten- und Parteienlisten)</w:t>
-      </w:r>
-      <w:r>
-        <w:rPr>
-          <w:color w:val="FF0000"/>
-        </w:rPr>
-        <w:tab/>
-      </w:r>
-      <w:r>
-        <w:rPr>
-          <w:color w:val="FF0000"/>
-        </w:rPr>
-        <w:t>angelegt, nicht fertig</w:t>
-      </w:r>
-    </w:p>
     <w:p/>
     <w:sdt>
       <w:sdtPr>
+        <w:rPr>
+          <w:rFonts w:asciiTheme="minorHAnsi" w:eastAsiaTheme="minorHAnsi" w:hAnsiTheme="minorHAnsi" w:cstheme="minorBidi"/>
+          <w:color w:val="auto"/>
+          <w:sz w:val="22"/>
+          <w:szCs w:val="22"/>
+          <w:lang w:eastAsia="en-US"/>
+        </w:rPr>
         <w:id w:val="-1609968908"/>
         <w:docPartObj>
           <w:docPartGallery w:val="Table of Contents"/>
@@ -779,13 +666,8 @@
       </w:sdtPr>
       <w:sdtEndPr>
         <w:rPr>
-          <w:rFonts w:asciiTheme="minorHAnsi" w:eastAsiaTheme="minorHAnsi" w:hAnsiTheme="minorHAnsi" w:cstheme="minorBidi"/>
           <w:b/>
           <w:bCs/>
-          <w:color w:val="auto"/>
-          <w:sz w:val="22"/>
-          <w:szCs w:val="22"/>
-          <w:lang w:eastAsia="en-US"/>
         </w:rPr>
       </w:sdtEndPr>
       <w:sdtContent>
@@ -804,7 +686,9 @@
               <w:tab w:val="right" w:leader="dot" w:pos="9062"/>
             </w:tabs>
             <w:rPr>
+              <w:rFonts w:eastAsiaTheme="minorEastAsia"/>
               <w:noProof/>
+              <w:lang w:eastAsia="de-DE"/>
             </w:rPr>
           </w:pPr>
           <w:r>
@@ -816,7 +700,7 @@
           <w:r>
             <w:fldChar w:fldCharType="separate"/>
           </w:r>
-          <w:hyperlink w:anchor="_Toc501450789" w:history="1">
+          <w:hyperlink w:anchor="_Toc502154834" w:history="1">
             <w:r>
               <w:rPr>
                 <w:rStyle w:val="Hyperlink"/>
@@ -843,7 +727,7 @@
                 <w:noProof/>
                 <w:webHidden/>
               </w:rPr>
-              <w:instrText xml:space="preserve"> PAGEREF _Toc501450789 \h </w:instrText>
+              <w:instrText xml:space="preserve"> PAGEREF _Toc502154834 \h </w:instrText>
             </w:r>
             <w:r>
               <w:rPr>
@@ -881,10 +765,12 @@
               <w:tab w:val="right" w:leader="dot" w:pos="9062"/>
             </w:tabs>
             <w:rPr>
+              <w:rFonts w:eastAsiaTheme="minorEastAsia"/>
               <w:noProof/>
+              <w:lang w:eastAsia="de-DE"/>
             </w:rPr>
           </w:pPr>
-          <w:hyperlink w:anchor="_Toc501450790" w:history="1">
+          <w:hyperlink w:anchor="_Toc502154835" w:history="1">
             <w:r>
               <w:rPr>
                 <w:rStyle w:val="Hyperlink"/>
@@ -911,7 +797,7 @@
                 <w:noProof/>
                 <w:webHidden/>
               </w:rPr>
-              <w:instrText xml:space="preserve"> PAGEREF _Toc501450790 \h </w:instrText>
+              <w:instrText xml:space="preserve"> PAGEREF _Toc502154835 \h </w:instrText>
             </w:r>
             <w:r>
               <w:rPr>
@@ -949,10 +835,12 @@
               <w:tab w:val="right" w:leader="dot" w:pos="9062"/>
             </w:tabs>
             <w:rPr>
+              <w:rFonts w:eastAsiaTheme="minorEastAsia"/>
               <w:noProof/>
+              <w:lang w:eastAsia="de-DE"/>
             </w:rPr>
           </w:pPr>
-          <w:hyperlink w:anchor="_Toc501450791" w:history="1">
+          <w:hyperlink w:anchor="_Toc502154836" w:history="1">
             <w:r>
               <w:rPr>
                 <w:rStyle w:val="Hyperlink"/>
@@ -979,7 +867,7 @@
                 <w:noProof/>
                 <w:webHidden/>
               </w:rPr>
-              <w:instrText xml:space="preserve"> PAGEREF _Toc501450791 \h </w:instrText>
+              <w:instrText xml:space="preserve"> PAGEREF _Toc502154836 \h </w:instrText>
             </w:r>
             <w:r>
               <w:rPr>
@@ -1017,10 +905,12 @@
               <w:tab w:val="right" w:leader="dot" w:pos="9062"/>
             </w:tabs>
             <w:rPr>
+              <w:rFonts w:eastAsiaTheme="minorEastAsia"/>
               <w:noProof/>
+              <w:lang w:eastAsia="de-DE"/>
             </w:rPr>
           </w:pPr>
-          <w:hyperlink w:anchor="_Toc501450792" w:history="1">
+          <w:hyperlink w:anchor="_Toc502154837" w:history="1">
             <w:r>
               <w:rPr>
                 <w:rStyle w:val="Hyperlink"/>
@@ -1047,7 +937,7 @@
                 <w:noProof/>
                 <w:webHidden/>
               </w:rPr>
-              <w:instrText xml:space="preserve"> PAGEREF _Toc501450792 \h </w:instrText>
+              <w:instrText xml:space="preserve"> PAGEREF _Toc502154837 \h </w:instrText>
             </w:r>
             <w:r>
               <w:rPr>
@@ -1085,10 +975,12 @@
               <w:tab w:val="right" w:leader="dot" w:pos="9062"/>
             </w:tabs>
             <w:rPr>
+              <w:rFonts w:eastAsiaTheme="minorEastAsia"/>
               <w:noProof/>
+              <w:lang w:eastAsia="de-DE"/>
             </w:rPr>
           </w:pPr>
-          <w:hyperlink w:anchor="_Toc501450793" w:history="1">
+          <w:hyperlink w:anchor="_Toc502154838" w:history="1">
             <w:r>
               <w:rPr>
                 <w:rStyle w:val="Hyperlink"/>
@@ -1115,7 +1007,7 @@
                 <w:noProof/>
                 <w:webHidden/>
               </w:rPr>
-              <w:instrText xml:space="preserve"> PAGEREF _Toc501450793 \h </w:instrText>
+              <w:instrText xml:space="preserve"> PAGEREF _Toc502154838 \h </w:instrText>
             </w:r>
             <w:r>
               <w:rPr>
@@ -1163,7 +1055,7 @@
       <w:pPr>
         <w:pStyle w:val="berschrift1"/>
       </w:pPr>
-      <w:bookmarkStart w:id="1" w:name="_Toc501450789"/>
+      <w:bookmarkStart w:id="1" w:name="_Toc502154834"/>
       <w:r>
         <w:t>Login/ Authentifizierung</w:t>
       </w:r>
@@ -1193,12 +1085,6 @@
         </w:tblBorders>
         <w:shd w:val="clear" w:color="auto" w:fill="CDD4E9"/>
         <w:tblLayout w:type="fixed"/>
-        <w:tblCellMar>
-          <w:top w:w="0" w:type="dxa"/>
-          <w:left w:w="0" w:type="dxa"/>
-          <w:bottom w:w="0" w:type="dxa"/>
-          <w:right w:w="0" w:type="dxa"/>
-        </w:tblCellMar>
         <w:tblLook w:val="04A0" w:firstRow="1" w:lastRow="0" w:firstColumn="1" w:lastColumn="0" w:noHBand="0" w:noVBand="1"/>
       </w:tblPr>
       <w:tblGrid>
@@ -1207,14 +1093,6 @@
         <w:gridCol w:w="3019"/>
       </w:tblGrid>
       <w:tr>
-        <w:tblPrEx>
-          <w:tblCellMar>
-            <w:top w:w="0" w:type="dxa"/>
-            <w:left w:w="0" w:type="dxa"/>
-            <w:bottom w:w="0" w:type="dxa"/>
-            <w:right w:w="0" w:type="dxa"/>
-          </w:tblCellMar>
-        </w:tblPrEx>
         <w:trPr>
           <w:trHeight w:val="390"/>
         </w:trPr>
@@ -1330,14 +1208,6 @@
         </w:tc>
       </w:tr>
       <w:tr>
-        <w:tblPrEx>
-          <w:tblCellMar>
-            <w:top w:w="0" w:type="dxa"/>
-            <w:left w:w="0" w:type="dxa"/>
-            <w:bottom w:w="0" w:type="dxa"/>
-            <w:right w:w="0" w:type="dxa"/>
-          </w:tblCellMar>
-        </w:tblPrEx>
         <w:trPr>
           <w:trHeight w:val="770"/>
         </w:trPr>
@@ -1405,66 +1275,35 @@
                 <w:sz w:val="32"/>
                 <w:szCs w:val="32"/>
               </w:rPr>
-              <w:t xml:space="preserve">Testen des Frameworks in einem </w:t>
-            </w:r>
-            <w:r>
-              <w:rPr>
-                <w:sz w:val="32"/>
-                <w:szCs w:val="32"/>
-              </w:rPr>
-              <w:lastRenderedPageBreak/>
-              <w:t>beliebigen Testprojekt</w:t>
-            </w:r>
-          </w:p>
-        </w:tc>
-        <w:tc>
-          <w:tcPr>
-            <w:tcW w:w="3019" w:type="dxa"/>
-            <w:tcBorders>
-              <w:top w:val="single" w:sz="4" w:space="0" w:color="BFBFBF"/>
-              <w:left w:val="single" w:sz="4" w:space="0" w:color="BFBFBF"/>
-              <w:bottom w:val="single" w:sz="4" w:space="0" w:color="BFBFBF"/>
-              <w:right w:val="single" w:sz="4" w:space="0" w:color="BFBFBF"/>
-            </w:tcBorders>
-            <w:shd w:val="clear" w:color="auto" w:fill="F2F2F2"/>
-            <w:tcMar>
-              <w:top w:w="80" w:type="dxa"/>
-              <w:left w:w="80" w:type="dxa"/>
-              <w:bottom w:w="80" w:type="dxa"/>
-              <w:right w:w="80" w:type="dxa"/>
-            </w:tcMar>
-          </w:tcPr>
-          <w:p>
-            <w:pPr>
-              <w:pStyle w:val="Text"/>
-            </w:pPr>
-            <w:r>
-              <w:rPr>
-                <w:sz w:val="32"/>
-                <w:szCs w:val="32"/>
-              </w:rPr>
-              <w:lastRenderedPageBreak/>
-              <w:t>4</w:t>
-            </w:r>
-            <w:r>
-              <w:rPr>
-                <w:sz w:val="32"/>
-                <w:szCs w:val="32"/>
-              </w:rPr>
-              <w:t>h</w:t>
-            </w:r>
+              <w:t>Testen des Frameworks in einem beliebigen Testprojekt</w:t>
+            </w:r>
+          </w:p>
+        </w:tc>
+        <w:tc>
+          <w:tcPr>
+            <w:tcW w:w="3019" w:type="dxa"/>
+            <w:tcBorders>
+              <w:top w:val="single" w:sz="4" w:space="0" w:color="BFBFBF"/>
+              <w:left w:val="single" w:sz="4" w:space="0" w:color="BFBFBF"/>
+              <w:bottom w:val="single" w:sz="4" w:space="0" w:color="BFBFBF"/>
+              <w:right w:val="single" w:sz="4" w:space="0" w:color="BFBFBF"/>
+            </w:tcBorders>
+            <w:shd w:val="clear" w:color="auto" w:fill="F2F2F2"/>
+            <w:tcMar>
+              <w:top w:w="80" w:type="dxa"/>
+              <w:left w:w="80" w:type="dxa"/>
+              <w:bottom w:w="80" w:type="dxa"/>
+              <w:right w:w="80" w:type="dxa"/>
+            </w:tcMar>
+          </w:tcPr>
+          <w:p>
+            <w:pPr>
+              <w:pStyle w:val="Text"/>
+            </w:pPr>
           </w:p>
         </w:tc>
       </w:tr>
       <w:tr>
-        <w:tblPrEx>
-          <w:tblCellMar>
-            <w:top w:w="0" w:type="dxa"/>
-            <w:left w:w="0" w:type="dxa"/>
-            <w:bottom w:w="0" w:type="dxa"/>
-            <w:right w:w="0" w:type="dxa"/>
-          </w:tblCellMar>
-        </w:tblPrEx>
         <w:trPr>
           <w:trHeight w:val="390"/>
         </w:trPr>
@@ -1549,32 +1388,10 @@
             <w:pPr>
               <w:pStyle w:val="Text"/>
             </w:pPr>
-            <w:r>
-              <w:rPr>
-                <w:sz w:val="32"/>
-                <w:szCs w:val="32"/>
-              </w:rPr>
-              <w:t>1</w:t>
-            </w:r>
-            <w:r>
-              <w:rPr>
-                <w:sz w:val="32"/>
-                <w:szCs w:val="32"/>
-              </w:rPr>
-              <w:t>h</w:t>
-            </w:r>
           </w:p>
         </w:tc>
       </w:tr>
       <w:tr>
-        <w:tblPrEx>
-          <w:tblCellMar>
-            <w:top w:w="0" w:type="dxa"/>
-            <w:left w:w="0" w:type="dxa"/>
-            <w:bottom w:w="0" w:type="dxa"/>
-            <w:right w:w="0" w:type="dxa"/>
-          </w:tblCellMar>
-        </w:tblPrEx>
         <w:trPr>
           <w:trHeight w:val="770"/>
         </w:trPr>
@@ -1659,32 +1476,10 @@
             <w:pPr>
               <w:pStyle w:val="Text"/>
             </w:pPr>
-            <w:r>
-              <w:rPr>
-                <w:sz w:val="32"/>
-                <w:szCs w:val="32"/>
-              </w:rPr>
-              <w:t>1</w:t>
-            </w:r>
-            <w:r>
-              <w:rPr>
-                <w:sz w:val="32"/>
-                <w:szCs w:val="32"/>
-              </w:rPr>
-              <w:t>h</w:t>
-            </w:r>
           </w:p>
         </w:tc>
       </w:tr>
       <w:tr>
-        <w:tblPrEx>
-          <w:tblCellMar>
-            <w:top w:w="0" w:type="dxa"/>
-            <w:left w:w="0" w:type="dxa"/>
-            <w:bottom w:w="0" w:type="dxa"/>
-            <w:right w:w="0" w:type="dxa"/>
-          </w:tblCellMar>
-        </w:tblPrEx>
         <w:trPr>
           <w:trHeight w:val="770"/>
         </w:trPr>
@@ -1758,32 +1553,10 @@
             <w:pPr>
               <w:pStyle w:val="Text"/>
             </w:pPr>
-            <w:r>
-              <w:rPr>
-                <w:sz w:val="32"/>
-                <w:szCs w:val="32"/>
-              </w:rPr>
-              <w:t>4</w:t>
-            </w:r>
-            <w:r>
-              <w:rPr>
-                <w:sz w:val="32"/>
-                <w:szCs w:val="32"/>
-              </w:rPr>
-              <w:t>h</w:t>
-            </w:r>
           </w:p>
         </w:tc>
       </w:tr>
       <w:tr>
-        <w:tblPrEx>
-          <w:tblCellMar>
-            <w:top w:w="0" w:type="dxa"/>
-            <w:left w:w="0" w:type="dxa"/>
-            <w:bottom w:w="0" w:type="dxa"/>
-            <w:right w:w="0" w:type="dxa"/>
-          </w:tblCellMar>
-        </w:tblPrEx>
         <w:trPr>
           <w:trHeight w:val="770"/>
         </w:trPr>
@@ -1875,32 +1648,10 @@
             <w:pPr>
               <w:pStyle w:val="Text"/>
             </w:pPr>
-            <w:r>
-              <w:rPr>
-                <w:sz w:val="32"/>
-                <w:szCs w:val="32"/>
-              </w:rPr>
-              <w:t>4</w:t>
-            </w:r>
-            <w:r>
-              <w:rPr>
-                <w:sz w:val="32"/>
-                <w:szCs w:val="32"/>
-              </w:rPr>
-              <w:t>h</w:t>
-            </w:r>
           </w:p>
         </w:tc>
       </w:tr>
       <w:tr>
-        <w:tblPrEx>
-          <w:tblCellMar>
-            <w:top w:w="0" w:type="dxa"/>
-            <w:left w:w="0" w:type="dxa"/>
-            <w:bottom w:w="0" w:type="dxa"/>
-            <w:right w:w="0" w:type="dxa"/>
-          </w:tblCellMar>
-        </w:tblPrEx>
         <w:trPr>
           <w:trHeight w:val="390"/>
         </w:trPr>
@@ -1994,25 +1745,10 @@
             <w:pPr>
               <w:pStyle w:val="Text"/>
             </w:pPr>
-            <w:r>
-              <w:rPr>
-                <w:sz w:val="32"/>
-                <w:szCs w:val="32"/>
-              </w:rPr>
-              <w:t>5h</w:t>
-            </w:r>
           </w:p>
         </w:tc>
       </w:tr>
       <w:tr>
-        <w:tblPrEx>
-          <w:tblCellMar>
-            <w:top w:w="0" w:type="dxa"/>
-            <w:left w:w="0" w:type="dxa"/>
-            <w:bottom w:w="0" w:type="dxa"/>
-            <w:right w:w="0" w:type="dxa"/>
-          </w:tblCellMar>
-        </w:tblPrEx>
         <w:trPr>
           <w:trHeight w:val="390"/>
         </w:trPr>
@@ -2086,25 +1822,10 @@
             <w:pPr>
               <w:pStyle w:val="Text"/>
             </w:pPr>
-            <w:r>
-              <w:rPr>
-                <w:sz w:val="32"/>
-                <w:szCs w:val="32"/>
-              </w:rPr>
-              <w:t>5h</w:t>
-            </w:r>
           </w:p>
         </w:tc>
       </w:tr>
       <w:tr>
-        <w:tblPrEx>
-          <w:tblCellMar>
-            <w:top w:w="0" w:type="dxa"/>
-            <w:left w:w="0" w:type="dxa"/>
-            <w:bottom w:w="0" w:type="dxa"/>
-            <w:right w:w="0" w:type="dxa"/>
-          </w:tblCellMar>
-        </w:tblPrEx>
         <w:trPr>
           <w:trHeight w:val="390"/>
         </w:trPr>
@@ -2187,32 +1908,10 @@
             <w:pPr>
               <w:pStyle w:val="Text"/>
             </w:pPr>
-            <w:r>
-              <w:rPr>
-                <w:sz w:val="32"/>
-                <w:szCs w:val="32"/>
-              </w:rPr>
-              <w:t>3</w:t>
-            </w:r>
-            <w:r>
-              <w:rPr>
-                <w:sz w:val="32"/>
-                <w:szCs w:val="32"/>
-              </w:rPr>
-              <w:t>h</w:t>
-            </w:r>
           </w:p>
         </w:tc>
       </w:tr>
       <w:tr>
-        <w:tblPrEx>
-          <w:tblCellMar>
-            <w:top w:w="0" w:type="dxa"/>
-            <w:left w:w="0" w:type="dxa"/>
-            <w:bottom w:w="0" w:type="dxa"/>
-            <w:right w:w="0" w:type="dxa"/>
-          </w:tblCellMar>
-        </w:tblPrEx>
         <w:trPr>
           <w:trHeight w:val="390"/>
         </w:trPr>
@@ -2286,32 +1985,10 @@
             <w:pPr>
               <w:pStyle w:val="Text"/>
             </w:pPr>
-            <w:r>
-              <w:rPr>
-                <w:sz w:val="32"/>
-                <w:szCs w:val="32"/>
-              </w:rPr>
-              <w:t>2</w:t>
-            </w:r>
-            <w:r>
-              <w:rPr>
-                <w:sz w:val="32"/>
-                <w:szCs w:val="32"/>
-              </w:rPr>
-              <w:t>h</w:t>
-            </w:r>
           </w:p>
         </w:tc>
       </w:tr>
       <w:tr>
-        <w:tblPrEx>
-          <w:tblCellMar>
-            <w:top w:w="0" w:type="dxa"/>
-            <w:left w:w="0" w:type="dxa"/>
-            <w:bottom w:w="0" w:type="dxa"/>
-            <w:right w:w="0" w:type="dxa"/>
-          </w:tblCellMar>
-        </w:tblPrEx>
         <w:trPr>
           <w:trHeight w:val="390"/>
         </w:trPr>
@@ -2385,25 +2062,10 @@
             <w:pPr>
               <w:pStyle w:val="Text"/>
             </w:pPr>
-            <w:r>
-              <w:rPr>
-                <w:sz w:val="32"/>
-                <w:szCs w:val="32"/>
-              </w:rPr>
-              <w:t>5+h</w:t>
-            </w:r>
           </w:p>
         </w:tc>
       </w:tr>
       <w:tr>
-        <w:tblPrEx>
-          <w:tblCellMar>
-            <w:top w:w="0" w:type="dxa"/>
-            <w:left w:w="0" w:type="dxa"/>
-            <w:bottom w:w="0" w:type="dxa"/>
-            <w:right w:w="0" w:type="dxa"/>
-          </w:tblCellMar>
-        </w:tblPrEx>
         <w:trPr>
           <w:trHeight w:val="390"/>
         </w:trPr>
@@ -2462,44 +2124,7 @@
               <w:right w:w="80" w:type="dxa"/>
             </w:tcMar>
           </w:tcPr>
-          <w:p>
-            <w:r>
-              <w:rPr>
-                <w:rFonts w:ascii="Calibri" w:eastAsia="Calibri" w:hAnsi="Calibri" w:cs="Calibri"/>
-                <w:b/>
-                <w:bCs/>
-                <w:color w:val="000000"/>
-                <w:sz w:val="32"/>
-                <w:szCs w:val="32"/>
-                <w:u w:color="000000"/>
-              </w:rPr>
-              <w:t>3</w:t>
-            </w:r>
-            <w:r>
-              <w:rPr>
-                <w:rFonts w:ascii="Calibri" w:eastAsia="Calibri" w:hAnsi="Calibri" w:cs="Calibri"/>
-                <w:b/>
-                <w:bCs/>
-                <w:color w:val="000000"/>
-                <w:sz w:val="32"/>
-                <w:szCs w:val="32"/>
-                <w:u w:color="000000"/>
-              </w:rPr>
-              <w:t>4</w:t>
-            </w:r>
-            <w:r>
-              <w:rPr>
-                <w:rFonts w:ascii="Calibri" w:eastAsia="Calibri" w:hAnsi="Calibri" w:cs="Calibri"/>
-                <w:b/>
-                <w:bCs/>
-                <w:color w:val="000000"/>
-                <w:sz w:val="32"/>
-                <w:szCs w:val="32"/>
-                <w:u w:color="000000"/>
-              </w:rPr>
-              <w:t>+ h</w:t>
-            </w:r>
-          </w:p>
+          <w:p/>
         </w:tc>
       </w:tr>
     </w:tbl>
@@ -2515,7 +2140,7 @@
       <w:r>
         <w:t xml:space="preserve"> </w:t>
       </w:r>
-      <w:bookmarkStart w:id="2" w:name="_Toc501450790"/>
+      <w:bookmarkStart w:id="2" w:name="_Toc502154835"/>
       <w:r>
         <w:t xml:space="preserve">Automatisches Logout nach 5 </w:t>
       </w:r>
@@ -2548,12 +2173,6 @@
         </w:tblBorders>
         <w:shd w:val="clear" w:color="auto" w:fill="CDD4E9"/>
         <w:tblLayout w:type="fixed"/>
-        <w:tblCellMar>
-          <w:top w:w="0" w:type="dxa"/>
-          <w:left w:w="0" w:type="dxa"/>
-          <w:bottom w:w="0" w:type="dxa"/>
-          <w:right w:w="0" w:type="dxa"/>
-        </w:tblCellMar>
         <w:tblLook w:val="04A0" w:firstRow="1" w:lastRow="0" w:firstColumn="1" w:lastColumn="0" w:noHBand="0" w:noVBand="1"/>
       </w:tblPr>
       <w:tblGrid>
@@ -2562,14 +2181,6 @@
         <w:gridCol w:w="3019"/>
       </w:tblGrid>
       <w:tr>
-        <w:tblPrEx>
-          <w:tblCellMar>
-            <w:top w:w="0" w:type="dxa"/>
-            <w:left w:w="0" w:type="dxa"/>
-            <w:bottom w:w="0" w:type="dxa"/>
-            <w:right w:w="0" w:type="dxa"/>
-          </w:tblCellMar>
-        </w:tblPrEx>
         <w:trPr>
           <w:trHeight w:val="390"/>
         </w:trPr>
@@ -2685,14 +2296,6 @@
         </w:tc>
       </w:tr>
       <w:tr>
-        <w:tblPrEx>
-          <w:tblCellMar>
-            <w:top w:w="0" w:type="dxa"/>
-            <w:left w:w="0" w:type="dxa"/>
-            <w:bottom w:w="0" w:type="dxa"/>
-            <w:right w:w="0" w:type="dxa"/>
-          </w:tblCellMar>
-        </w:tblPrEx>
         <w:trPr>
           <w:trHeight w:val="770"/>
         </w:trPr>
@@ -2785,25 +2388,10 @@
             <w:pPr>
               <w:pStyle w:val="Text"/>
             </w:pPr>
-            <w:r>
-              <w:rPr>
-                <w:sz w:val="32"/>
-                <w:szCs w:val="32"/>
-              </w:rPr>
-              <w:t>4h</w:t>
-            </w:r>
           </w:p>
         </w:tc>
       </w:tr>
       <w:tr>
-        <w:tblPrEx>
-          <w:tblCellMar>
-            <w:top w:w="0" w:type="dxa"/>
-            <w:left w:w="0" w:type="dxa"/>
-            <w:bottom w:w="0" w:type="dxa"/>
-            <w:right w:w="0" w:type="dxa"/>
-          </w:tblCellMar>
-        </w:tblPrEx>
         <w:trPr>
           <w:trHeight w:val="390"/>
         </w:trPr>
@@ -2904,32 +2492,10 @@
             <w:pPr>
               <w:pStyle w:val="Text"/>
             </w:pPr>
-            <w:r>
-              <w:rPr>
-                <w:sz w:val="32"/>
-                <w:szCs w:val="32"/>
-              </w:rPr>
-              <w:t>6</w:t>
-            </w:r>
-            <w:r>
-              <w:rPr>
-                <w:sz w:val="32"/>
-                <w:szCs w:val="32"/>
-              </w:rPr>
-              <w:t>h</w:t>
-            </w:r>
           </w:p>
         </w:tc>
       </w:tr>
       <w:tr>
-        <w:tblPrEx>
-          <w:tblCellMar>
-            <w:top w:w="0" w:type="dxa"/>
-            <w:left w:w="0" w:type="dxa"/>
-            <w:bottom w:w="0" w:type="dxa"/>
-            <w:right w:w="0" w:type="dxa"/>
-          </w:tblCellMar>
-        </w:tblPrEx>
         <w:trPr>
           <w:trHeight w:val="770"/>
         </w:trPr>
@@ -3007,32 +2573,10 @@
             <w:pPr>
               <w:pStyle w:val="Text"/>
             </w:pPr>
-            <w:r>
-              <w:rPr>
-                <w:sz w:val="32"/>
-                <w:szCs w:val="32"/>
-              </w:rPr>
-              <w:t>3</w:t>
-            </w:r>
-            <w:r>
-              <w:rPr>
-                <w:sz w:val="32"/>
-                <w:szCs w:val="32"/>
-              </w:rPr>
-              <w:t>h</w:t>
-            </w:r>
           </w:p>
         </w:tc>
       </w:tr>
       <w:tr>
-        <w:tblPrEx>
-          <w:tblCellMar>
-            <w:top w:w="0" w:type="dxa"/>
-            <w:left w:w="0" w:type="dxa"/>
-            <w:bottom w:w="0" w:type="dxa"/>
-            <w:right w:w="0" w:type="dxa"/>
-          </w:tblCellMar>
-        </w:tblPrEx>
         <w:trPr>
           <w:trHeight w:val="770"/>
         </w:trPr>
@@ -3137,32 +2681,10 @@
             <w:pPr>
               <w:pStyle w:val="Text"/>
             </w:pPr>
-            <w:r>
-              <w:rPr>
-                <w:sz w:val="32"/>
-                <w:szCs w:val="32"/>
-              </w:rPr>
-              <w:t>3</w:t>
-            </w:r>
-            <w:r>
-              <w:rPr>
-                <w:sz w:val="32"/>
-                <w:szCs w:val="32"/>
-              </w:rPr>
-              <w:t>h</w:t>
-            </w:r>
           </w:p>
         </w:tc>
       </w:tr>
       <w:tr>
-        <w:tblPrEx>
-          <w:tblCellMar>
-            <w:top w:w="0" w:type="dxa"/>
-            <w:left w:w="0" w:type="dxa"/>
-            <w:bottom w:w="0" w:type="dxa"/>
-            <w:right w:w="0" w:type="dxa"/>
-          </w:tblCellMar>
-        </w:tblPrEx>
         <w:trPr>
           <w:trHeight w:val="770"/>
         </w:trPr>
@@ -3281,32 +2803,10 @@
             <w:pPr>
               <w:pStyle w:val="Text"/>
             </w:pPr>
-            <w:r>
-              <w:rPr>
-                <w:sz w:val="32"/>
-                <w:szCs w:val="32"/>
-              </w:rPr>
-              <w:t>6</w:t>
-            </w:r>
-            <w:r>
-              <w:rPr>
-                <w:sz w:val="32"/>
-                <w:szCs w:val="32"/>
-              </w:rPr>
-              <w:t>h</w:t>
-            </w:r>
           </w:p>
         </w:tc>
       </w:tr>
       <w:tr>
-        <w:tblPrEx>
-          <w:tblCellMar>
-            <w:top w:w="0" w:type="dxa"/>
-            <w:left w:w="0" w:type="dxa"/>
-            <w:bottom w:w="0" w:type="dxa"/>
-            <w:right w:w="0" w:type="dxa"/>
-          </w:tblCellMar>
-        </w:tblPrEx>
         <w:trPr>
           <w:trHeight w:val="390"/>
         </w:trPr>
@@ -3400,25 +2900,10 @@
             <w:pPr>
               <w:pStyle w:val="Text"/>
             </w:pPr>
-            <w:r>
-              <w:rPr>
-                <w:sz w:val="32"/>
-                <w:szCs w:val="32"/>
-              </w:rPr>
-              <w:t>5h</w:t>
-            </w:r>
           </w:p>
         </w:tc>
       </w:tr>
       <w:tr>
-        <w:tblPrEx>
-          <w:tblCellMar>
-            <w:top w:w="0" w:type="dxa"/>
-            <w:left w:w="0" w:type="dxa"/>
-            <w:bottom w:w="0" w:type="dxa"/>
-            <w:right w:w="0" w:type="dxa"/>
-          </w:tblCellMar>
-        </w:tblPrEx>
         <w:trPr>
           <w:trHeight w:val="390"/>
         </w:trPr>
@@ -3492,32 +2977,10 @@
             <w:pPr>
               <w:pStyle w:val="Text"/>
             </w:pPr>
-            <w:r>
-              <w:rPr>
-                <w:sz w:val="32"/>
-                <w:szCs w:val="32"/>
-              </w:rPr>
-              <w:t>4</w:t>
-            </w:r>
-            <w:r>
-              <w:rPr>
-                <w:sz w:val="32"/>
-                <w:szCs w:val="32"/>
-              </w:rPr>
-              <w:t>h</w:t>
-            </w:r>
           </w:p>
         </w:tc>
       </w:tr>
       <w:tr>
-        <w:tblPrEx>
-          <w:tblCellMar>
-            <w:top w:w="0" w:type="dxa"/>
-            <w:left w:w="0" w:type="dxa"/>
-            <w:bottom w:w="0" w:type="dxa"/>
-            <w:right w:w="0" w:type="dxa"/>
-          </w:tblCellMar>
-        </w:tblPrEx>
         <w:trPr>
           <w:trHeight w:val="390"/>
         </w:trPr>
@@ -3600,25 +3063,10 @@
             <w:pPr>
               <w:pStyle w:val="Text"/>
             </w:pPr>
-            <w:r>
-              <w:rPr>
-                <w:sz w:val="32"/>
-                <w:szCs w:val="32"/>
-              </w:rPr>
-              <w:t>3h</w:t>
-            </w:r>
           </w:p>
         </w:tc>
       </w:tr>
       <w:tr>
-        <w:tblPrEx>
-          <w:tblCellMar>
-            <w:top w:w="0" w:type="dxa"/>
-            <w:left w:w="0" w:type="dxa"/>
-            <w:bottom w:w="0" w:type="dxa"/>
-            <w:right w:w="0" w:type="dxa"/>
-          </w:tblCellMar>
-        </w:tblPrEx>
         <w:trPr>
           <w:trHeight w:val="390"/>
         </w:trPr>
@@ -3692,25 +3140,10 @@
             <w:pPr>
               <w:pStyle w:val="Text"/>
             </w:pPr>
-            <w:r>
-              <w:rPr>
-                <w:sz w:val="32"/>
-                <w:szCs w:val="32"/>
-              </w:rPr>
-              <w:t>2h</w:t>
-            </w:r>
           </w:p>
         </w:tc>
       </w:tr>
       <w:tr>
-        <w:tblPrEx>
-          <w:tblCellMar>
-            <w:top w:w="0" w:type="dxa"/>
-            <w:left w:w="0" w:type="dxa"/>
-            <w:bottom w:w="0" w:type="dxa"/>
-            <w:right w:w="0" w:type="dxa"/>
-          </w:tblCellMar>
-        </w:tblPrEx>
         <w:trPr>
           <w:trHeight w:val="390"/>
         </w:trPr>
@@ -3784,32 +3217,10 @@
             <w:pPr>
               <w:pStyle w:val="Text"/>
             </w:pPr>
-            <w:r>
-              <w:rPr>
-                <w:sz w:val="32"/>
-                <w:szCs w:val="32"/>
-              </w:rPr>
-              <w:t>10+</w:t>
-            </w:r>
-            <w:r>
-              <w:rPr>
-                <w:sz w:val="32"/>
-                <w:szCs w:val="32"/>
-              </w:rPr>
-              <w:t>h</w:t>
-            </w:r>
           </w:p>
         </w:tc>
       </w:tr>
       <w:tr>
-        <w:tblPrEx>
-          <w:tblCellMar>
-            <w:top w:w="0" w:type="dxa"/>
-            <w:left w:w="0" w:type="dxa"/>
-            <w:bottom w:w="0" w:type="dxa"/>
-            <w:right w:w="0" w:type="dxa"/>
-          </w:tblCellMar>
-        </w:tblPrEx>
         <w:trPr>
           <w:trHeight w:val="390"/>
         </w:trPr>
@@ -3868,32 +3279,7 @@
               <w:right w:w="80" w:type="dxa"/>
             </w:tcMar>
           </w:tcPr>
-          <w:p>
-            <w:r>
-              <w:rPr>
-                <w:rFonts w:ascii="Calibri" w:eastAsia="Calibri" w:hAnsi="Calibri" w:cs="Calibri"/>
-                <w:b/>
-                <w:bCs/>
-                <w:color w:val="000000"/>
-                <w:sz w:val="32"/>
-                <w:szCs w:val="32"/>
-                <w:u w:color="000000"/>
-              </w:rPr>
-              <w:t>46</w:t>
-            </w:r>
-            <w:r>
-              <w:rPr>
-                <w:rFonts w:ascii="Calibri" w:eastAsia="Calibri" w:hAnsi="Calibri" w:cs="Calibri"/>
-                <w:b/>
-                <w:bCs/>
-                <w:color w:val="000000"/>
-                <w:sz w:val="32"/>
-                <w:szCs w:val="32"/>
-                <w:u w:color="000000"/>
-              </w:rPr>
-              <w:t>+ h</w:t>
-            </w:r>
-          </w:p>
+          <w:p/>
         </w:tc>
       </w:tr>
     </w:tbl>
@@ -3902,7 +3288,7 @@
       <w:pPr>
         <w:pStyle w:val="berschrift1"/>
       </w:pPr>
-      <w:bookmarkStart w:id="3" w:name="_Toc501450791"/>
+      <w:bookmarkStart w:id="3" w:name="_Toc502154836"/>
       <w:r>
         <w:t>Backup System</w:t>
       </w:r>
@@ -3924,12 +3310,6 @@
         </w:tblBorders>
         <w:shd w:val="clear" w:color="auto" w:fill="CDD4E9"/>
         <w:tblLayout w:type="fixed"/>
-        <w:tblCellMar>
-          <w:top w:w="0" w:type="dxa"/>
-          <w:left w:w="0" w:type="dxa"/>
-          <w:bottom w:w="0" w:type="dxa"/>
-          <w:right w:w="0" w:type="dxa"/>
-        </w:tblCellMar>
         <w:tblLook w:val="04A0" w:firstRow="1" w:lastRow="0" w:firstColumn="1" w:lastColumn="0" w:noHBand="0" w:noVBand="1"/>
       </w:tblPr>
       <w:tblGrid>
@@ -3938,14 +3318,6 @@
         <w:gridCol w:w="3019"/>
       </w:tblGrid>
       <w:tr>
-        <w:tblPrEx>
-          <w:tblCellMar>
-            <w:top w:w="0" w:type="dxa"/>
-            <w:left w:w="0" w:type="dxa"/>
-            <w:bottom w:w="0" w:type="dxa"/>
-            <w:right w:w="0" w:type="dxa"/>
-          </w:tblCellMar>
-        </w:tblPrEx>
         <w:trPr>
           <w:trHeight w:val="390"/>
         </w:trPr>
@@ -4061,14 +3433,6 @@
         </w:tc>
       </w:tr>
       <w:tr>
-        <w:tblPrEx>
-          <w:tblCellMar>
-            <w:top w:w="0" w:type="dxa"/>
-            <w:left w:w="0" w:type="dxa"/>
-            <w:bottom w:w="0" w:type="dxa"/>
-            <w:right w:w="0" w:type="dxa"/>
-          </w:tblCellMar>
-        </w:tblPrEx>
         <w:trPr>
           <w:trHeight w:val="770"/>
         </w:trPr>
@@ -4102,7 +3466,6 @@
                 <w:sz w:val="32"/>
                 <w:szCs w:val="32"/>
               </w:rPr>
-              <w:lastRenderedPageBreak/>
               <w:t>Hardwareaufwand</w:t>
             </w:r>
           </w:p>
@@ -4162,25 +3525,10 @@
             <w:pPr>
               <w:pStyle w:val="Text"/>
             </w:pPr>
-            <w:r>
-              <w:rPr>
-                <w:sz w:val="32"/>
-                <w:szCs w:val="32"/>
-              </w:rPr>
-              <w:t>4h</w:t>
-            </w:r>
           </w:p>
         </w:tc>
       </w:tr>
       <w:tr>
-        <w:tblPrEx>
-          <w:tblCellMar>
-            <w:top w:w="0" w:type="dxa"/>
-            <w:left w:w="0" w:type="dxa"/>
-            <w:bottom w:w="0" w:type="dxa"/>
-            <w:right w:w="0" w:type="dxa"/>
-          </w:tblCellMar>
-        </w:tblPrEx>
         <w:trPr>
           <w:trHeight w:val="390"/>
         </w:trPr>
@@ -4281,34 +3629,10 @@
                 <w:szCs w:val="32"/>
               </w:rPr>
             </w:pPr>
-            <w:r>
-              <w:rPr>
-                <w:rFonts w:asciiTheme="minorHAnsi" w:hAnsiTheme="minorHAnsi"/>
-                <w:sz w:val="32"/>
-                <w:szCs w:val="32"/>
-              </w:rPr>
-              <w:t>2</w:t>
-            </w:r>
-            <w:r>
-              <w:rPr>
-                <w:rFonts w:asciiTheme="minorHAnsi" w:hAnsiTheme="minorHAnsi"/>
-                <w:sz w:val="32"/>
-                <w:szCs w:val="32"/>
-              </w:rPr>
-              <w:t>h</w:t>
-            </w:r>
           </w:p>
         </w:tc>
       </w:tr>
       <w:tr>
-        <w:tblPrEx>
-          <w:tblCellMar>
-            <w:top w:w="0" w:type="dxa"/>
-            <w:left w:w="0" w:type="dxa"/>
-            <w:bottom w:w="0" w:type="dxa"/>
-            <w:right w:w="0" w:type="dxa"/>
-          </w:tblCellMar>
-        </w:tblPrEx>
         <w:trPr>
           <w:trHeight w:val="770"/>
         </w:trPr>
@@ -4402,34 +3726,10 @@
                 <w:szCs w:val="32"/>
               </w:rPr>
             </w:pPr>
-            <w:r>
-              <w:rPr>
-                <w:rFonts w:asciiTheme="minorHAnsi" w:hAnsiTheme="minorHAnsi"/>
-                <w:sz w:val="32"/>
-                <w:szCs w:val="32"/>
-              </w:rPr>
-              <w:t>2</w:t>
-            </w:r>
-            <w:r>
-              <w:rPr>
-                <w:rFonts w:asciiTheme="minorHAnsi" w:hAnsiTheme="minorHAnsi"/>
-                <w:sz w:val="32"/>
-                <w:szCs w:val="32"/>
-              </w:rPr>
-              <w:t>h</w:t>
-            </w:r>
           </w:p>
         </w:tc>
       </w:tr>
       <w:tr>
-        <w:tblPrEx>
-          <w:tblCellMar>
-            <w:top w:w="0" w:type="dxa"/>
-            <w:left w:w="0" w:type="dxa"/>
-            <w:bottom w:w="0" w:type="dxa"/>
-            <w:right w:w="0" w:type="dxa"/>
-          </w:tblCellMar>
-        </w:tblPrEx>
         <w:trPr>
           <w:trHeight w:val="770"/>
         </w:trPr>
@@ -4522,26 +3822,10 @@
                 <w:szCs w:val="32"/>
               </w:rPr>
             </w:pPr>
-            <w:r>
-              <w:rPr>
-                <w:rFonts w:asciiTheme="minorHAnsi" w:hAnsiTheme="minorHAnsi"/>
-                <w:sz w:val="32"/>
-                <w:szCs w:val="32"/>
-              </w:rPr>
-              <w:t>4h</w:t>
-            </w:r>
           </w:p>
         </w:tc>
       </w:tr>
       <w:tr>
-        <w:tblPrEx>
-          <w:tblCellMar>
-            <w:top w:w="0" w:type="dxa"/>
-            <w:left w:w="0" w:type="dxa"/>
-            <w:bottom w:w="0" w:type="dxa"/>
-            <w:right w:w="0" w:type="dxa"/>
-          </w:tblCellMar>
-        </w:tblPrEx>
         <w:trPr>
           <w:trHeight w:val="770"/>
         </w:trPr>
@@ -4642,34 +3926,10 @@
                 <w:szCs w:val="32"/>
               </w:rPr>
             </w:pPr>
-            <w:r>
-              <w:rPr>
-                <w:rFonts w:asciiTheme="minorHAnsi" w:hAnsiTheme="minorHAnsi"/>
-                <w:sz w:val="32"/>
-                <w:szCs w:val="32"/>
-              </w:rPr>
-              <w:t>3</w:t>
-            </w:r>
-            <w:r>
-              <w:rPr>
-                <w:rFonts w:asciiTheme="minorHAnsi" w:hAnsiTheme="minorHAnsi"/>
-                <w:sz w:val="32"/>
-                <w:szCs w:val="32"/>
-              </w:rPr>
-              <w:t>h</w:t>
-            </w:r>
           </w:p>
         </w:tc>
       </w:tr>
       <w:tr>
-        <w:tblPrEx>
-          <w:tblCellMar>
-            <w:top w:w="0" w:type="dxa"/>
-            <w:left w:w="0" w:type="dxa"/>
-            <w:bottom w:w="0" w:type="dxa"/>
-            <w:right w:w="0" w:type="dxa"/>
-          </w:tblCellMar>
-        </w:tblPrEx>
         <w:trPr>
           <w:trHeight w:val="770"/>
         </w:trPr>
@@ -4762,26 +4022,10 @@
                 <w:szCs w:val="32"/>
               </w:rPr>
             </w:pPr>
-            <w:r>
-              <w:rPr>
-                <w:rFonts w:asciiTheme="minorHAnsi" w:hAnsiTheme="minorHAnsi"/>
-                <w:sz w:val="32"/>
-                <w:szCs w:val="32"/>
-              </w:rPr>
-              <w:t>5h</w:t>
-            </w:r>
           </w:p>
         </w:tc>
       </w:tr>
       <w:tr>
-        <w:tblPrEx>
-          <w:tblCellMar>
-            <w:top w:w="0" w:type="dxa"/>
-            <w:left w:w="0" w:type="dxa"/>
-            <w:bottom w:w="0" w:type="dxa"/>
-            <w:right w:w="0" w:type="dxa"/>
-          </w:tblCellMar>
-        </w:tblPrEx>
         <w:trPr>
           <w:trHeight w:val="390"/>
         </w:trPr>
@@ -4875,25 +4119,10 @@
             <w:pPr>
               <w:pStyle w:val="Text"/>
             </w:pPr>
-            <w:r>
-              <w:rPr>
-                <w:sz w:val="32"/>
-                <w:szCs w:val="32"/>
-              </w:rPr>
-              <w:t>5h</w:t>
-            </w:r>
           </w:p>
         </w:tc>
       </w:tr>
       <w:tr>
-        <w:tblPrEx>
-          <w:tblCellMar>
-            <w:top w:w="0" w:type="dxa"/>
-            <w:left w:w="0" w:type="dxa"/>
-            <w:bottom w:w="0" w:type="dxa"/>
-            <w:right w:w="0" w:type="dxa"/>
-          </w:tblCellMar>
-        </w:tblPrEx>
         <w:trPr>
           <w:trHeight w:val="390"/>
         </w:trPr>
@@ -4967,32 +4196,10 @@
             <w:pPr>
               <w:pStyle w:val="Text"/>
             </w:pPr>
-            <w:r>
-              <w:rPr>
-                <w:sz w:val="32"/>
-                <w:szCs w:val="32"/>
-              </w:rPr>
-              <w:t>4</w:t>
-            </w:r>
-            <w:r>
-              <w:rPr>
-                <w:sz w:val="32"/>
-                <w:szCs w:val="32"/>
-              </w:rPr>
-              <w:t>h</w:t>
-            </w:r>
           </w:p>
         </w:tc>
       </w:tr>
       <w:tr>
-        <w:tblPrEx>
-          <w:tblCellMar>
-            <w:top w:w="0" w:type="dxa"/>
-            <w:left w:w="0" w:type="dxa"/>
-            <w:bottom w:w="0" w:type="dxa"/>
-            <w:right w:w="0" w:type="dxa"/>
-          </w:tblCellMar>
-        </w:tblPrEx>
         <w:trPr>
           <w:trHeight w:val="390"/>
         </w:trPr>
@@ -5075,32 +4282,10 @@
             <w:pPr>
               <w:pStyle w:val="Text"/>
             </w:pPr>
-            <w:r>
-              <w:rPr>
-                <w:sz w:val="32"/>
-                <w:szCs w:val="32"/>
-              </w:rPr>
-              <w:t>2</w:t>
-            </w:r>
-            <w:r>
-              <w:rPr>
-                <w:sz w:val="32"/>
-                <w:szCs w:val="32"/>
-              </w:rPr>
-              <w:t>h</w:t>
-            </w:r>
           </w:p>
         </w:tc>
       </w:tr>
       <w:tr>
-        <w:tblPrEx>
-          <w:tblCellMar>
-            <w:top w:w="0" w:type="dxa"/>
-            <w:left w:w="0" w:type="dxa"/>
-            <w:bottom w:w="0" w:type="dxa"/>
-            <w:right w:w="0" w:type="dxa"/>
-          </w:tblCellMar>
-        </w:tblPrEx>
         <w:trPr>
           <w:trHeight w:val="390"/>
         </w:trPr>
@@ -5174,25 +4359,10 @@
             <w:pPr>
               <w:pStyle w:val="Text"/>
             </w:pPr>
-            <w:r>
-              <w:rPr>
-                <w:sz w:val="32"/>
-                <w:szCs w:val="32"/>
-              </w:rPr>
-              <w:t>2h</w:t>
-            </w:r>
           </w:p>
         </w:tc>
       </w:tr>
       <w:tr>
-        <w:tblPrEx>
-          <w:tblCellMar>
-            <w:top w:w="0" w:type="dxa"/>
-            <w:left w:w="0" w:type="dxa"/>
-            <w:bottom w:w="0" w:type="dxa"/>
-            <w:right w:w="0" w:type="dxa"/>
-          </w:tblCellMar>
-        </w:tblPrEx>
         <w:trPr>
           <w:trHeight w:val="390"/>
         </w:trPr>
@@ -5266,25 +4436,10 @@
             <w:pPr>
               <w:pStyle w:val="Text"/>
             </w:pPr>
-            <w:r>
-              <w:rPr>
-                <w:sz w:val="32"/>
-                <w:szCs w:val="32"/>
-              </w:rPr>
-              <w:t>5+h</w:t>
-            </w:r>
           </w:p>
         </w:tc>
       </w:tr>
       <w:tr>
-        <w:tblPrEx>
-          <w:tblCellMar>
-            <w:top w:w="0" w:type="dxa"/>
-            <w:left w:w="0" w:type="dxa"/>
-            <w:bottom w:w="0" w:type="dxa"/>
-            <w:right w:w="0" w:type="dxa"/>
-          </w:tblCellMar>
-        </w:tblPrEx>
         <w:trPr>
           <w:trHeight w:val="390"/>
         </w:trPr>
@@ -5343,32 +4498,7 @@
               <w:right w:w="80" w:type="dxa"/>
             </w:tcMar>
           </w:tcPr>
-          <w:p>
-            <w:r>
-              <w:rPr>
-                <w:rFonts w:ascii="Calibri" w:eastAsia="Calibri" w:hAnsi="Calibri" w:cs="Calibri"/>
-                <w:b/>
-                <w:bCs/>
-                <w:color w:val="000000"/>
-                <w:sz w:val="32"/>
-                <w:szCs w:val="32"/>
-                <w:u w:color="000000"/>
-              </w:rPr>
-              <w:t>38</w:t>
-            </w:r>
-            <w:r>
-              <w:rPr>
-                <w:rFonts w:ascii="Calibri" w:eastAsia="Calibri" w:hAnsi="Calibri" w:cs="Calibri"/>
-                <w:b/>
-                <w:bCs/>
-                <w:color w:val="000000"/>
-                <w:sz w:val="32"/>
-                <w:szCs w:val="32"/>
-                <w:u w:color="000000"/>
-              </w:rPr>
-              <w:t>+ h</w:t>
-            </w:r>
-          </w:p>
+          <w:p/>
         </w:tc>
       </w:tr>
     </w:tbl>
@@ -5378,7 +4508,7 @@
       <w:pPr>
         <w:pStyle w:val="berschrift1"/>
       </w:pPr>
-      <w:bookmarkStart w:id="4" w:name="_Toc501450792"/>
+      <w:bookmarkStart w:id="4" w:name="_Toc502154837"/>
       <w:r>
         <w:t>Verschlüsselung</w:t>
       </w:r>
@@ -5408,12 +4538,6 @@
         </w:tblBorders>
         <w:shd w:val="clear" w:color="auto" w:fill="CDD4E9"/>
         <w:tblLayout w:type="fixed"/>
-        <w:tblCellMar>
-          <w:top w:w="0" w:type="dxa"/>
-          <w:left w:w="0" w:type="dxa"/>
-          <w:bottom w:w="0" w:type="dxa"/>
-          <w:right w:w="0" w:type="dxa"/>
-        </w:tblCellMar>
         <w:tblLook w:val="04A0" w:firstRow="1" w:lastRow="0" w:firstColumn="1" w:lastColumn="0" w:noHBand="0" w:noVBand="1"/>
       </w:tblPr>
       <w:tblGrid>
@@ -5422,14 +4546,6 @@
         <w:gridCol w:w="3019"/>
       </w:tblGrid>
       <w:tr>
-        <w:tblPrEx>
-          <w:tblCellMar>
-            <w:top w:w="0" w:type="dxa"/>
-            <w:left w:w="0" w:type="dxa"/>
-            <w:bottom w:w="0" w:type="dxa"/>
-            <w:right w:w="0" w:type="dxa"/>
-          </w:tblCellMar>
-        </w:tblPrEx>
         <w:trPr>
           <w:trHeight w:val="390"/>
         </w:trPr>
@@ -5545,14 +4661,6 @@
         </w:tc>
       </w:tr>
       <w:tr>
-        <w:tblPrEx>
-          <w:tblCellMar>
-            <w:top w:w="0" w:type="dxa"/>
-            <w:left w:w="0" w:type="dxa"/>
-            <w:bottom w:w="0" w:type="dxa"/>
-            <w:right w:w="0" w:type="dxa"/>
-          </w:tblCellMar>
-        </w:tblPrEx>
         <w:trPr>
           <w:trHeight w:val="770"/>
         </w:trPr>
@@ -5586,7 +4694,6 @@
                 <w:sz w:val="32"/>
                 <w:szCs w:val="32"/>
               </w:rPr>
-              <w:lastRenderedPageBreak/>
               <w:t>Framework hinzufügen</w:t>
             </w:r>
           </w:p>
@@ -5646,32 +4753,10 @@
             <w:pPr>
               <w:pStyle w:val="Text"/>
             </w:pPr>
-            <w:r>
-              <w:rPr>
-                <w:sz w:val="32"/>
-                <w:szCs w:val="32"/>
-              </w:rPr>
-              <w:t>3</w:t>
-            </w:r>
-            <w:r>
-              <w:rPr>
-                <w:sz w:val="32"/>
-                <w:szCs w:val="32"/>
-              </w:rPr>
-              <w:t>h</w:t>
-            </w:r>
           </w:p>
         </w:tc>
       </w:tr>
       <w:tr>
-        <w:tblPrEx>
-          <w:tblCellMar>
-            <w:top w:w="0" w:type="dxa"/>
-            <w:left w:w="0" w:type="dxa"/>
-            <w:bottom w:w="0" w:type="dxa"/>
-            <w:right w:w="0" w:type="dxa"/>
-          </w:tblCellMar>
-        </w:tblPrEx>
         <w:trPr>
           <w:trHeight w:val="390"/>
         </w:trPr>
@@ -5756,25 +4841,10 @@
             <w:pPr>
               <w:pStyle w:val="Text"/>
             </w:pPr>
-            <w:r>
-              <w:rPr>
-                <w:sz w:val="32"/>
-                <w:szCs w:val="32"/>
-              </w:rPr>
-              <w:t>1h</w:t>
-            </w:r>
           </w:p>
         </w:tc>
       </w:tr>
       <w:tr>
-        <w:tblPrEx>
-          <w:tblCellMar>
-            <w:top w:w="0" w:type="dxa"/>
-            <w:left w:w="0" w:type="dxa"/>
-            <w:bottom w:w="0" w:type="dxa"/>
-            <w:right w:w="0" w:type="dxa"/>
-          </w:tblCellMar>
-        </w:tblPrEx>
         <w:trPr>
           <w:trHeight w:val="770"/>
         </w:trPr>
@@ -5804,6 +4874,7 @@
                 <w:sz w:val="32"/>
                 <w:szCs w:val="32"/>
               </w:rPr>
+              <w:lastRenderedPageBreak/>
               <w:t>Code erstellen/anpassen</w:t>
             </w:r>
           </w:p>
@@ -5859,25 +4930,10 @@
             <w:pPr>
               <w:pStyle w:val="Text"/>
             </w:pPr>
-            <w:r>
-              <w:rPr>
-                <w:sz w:val="32"/>
-                <w:szCs w:val="32"/>
-              </w:rPr>
-              <w:t>1h</w:t>
-            </w:r>
           </w:p>
         </w:tc>
       </w:tr>
       <w:tr>
-        <w:tblPrEx>
-          <w:tblCellMar>
-            <w:top w:w="0" w:type="dxa"/>
-            <w:left w:w="0" w:type="dxa"/>
-            <w:bottom w:w="0" w:type="dxa"/>
-            <w:right w:w="0" w:type="dxa"/>
-          </w:tblCellMar>
-        </w:tblPrEx>
         <w:trPr>
           <w:trHeight w:val="770"/>
         </w:trPr>
@@ -5926,21 +4982,7 @@
                 <w:sz w:val="32"/>
                 <w:szCs w:val="32"/>
               </w:rPr>
-              <w:t>Funktionen</w:t>
-            </w:r>
-            <w:r>
-              <w:rPr>
-                <w:sz w:val="32"/>
-                <w:szCs w:val="32"/>
-              </w:rPr>
-              <w:t xml:space="preserve"> anpassen/erweitern</w:t>
-            </w:r>
-            <w:r>
-              <w:rPr>
-                <w:sz w:val="32"/>
-                <w:szCs w:val="32"/>
-              </w:rPr>
-              <w:t xml:space="preserve"> (En-/</w:t>
+              <w:t>Funktionen anpassen/erweitern (En-/</w:t>
             </w:r>
             <w:proofErr w:type="spellStart"/>
             <w:r>
@@ -5981,32 +5023,10 @@
             <w:pPr>
               <w:pStyle w:val="Text"/>
             </w:pPr>
-            <w:r>
-              <w:rPr>
-                <w:sz w:val="32"/>
-                <w:szCs w:val="32"/>
-              </w:rPr>
-              <w:t>3</w:t>
-            </w:r>
-            <w:r>
-              <w:rPr>
-                <w:sz w:val="32"/>
-                <w:szCs w:val="32"/>
-              </w:rPr>
-              <w:t>h</w:t>
-            </w:r>
           </w:p>
         </w:tc>
       </w:tr>
       <w:tr>
-        <w:tblPrEx>
-          <w:tblCellMar>
-            <w:top w:w="0" w:type="dxa"/>
-            <w:left w:w="0" w:type="dxa"/>
-            <w:bottom w:w="0" w:type="dxa"/>
-            <w:right w:w="0" w:type="dxa"/>
-          </w:tblCellMar>
-        </w:tblPrEx>
         <w:trPr>
           <w:trHeight w:val="390"/>
         </w:trPr>
@@ -6100,25 +5120,10 @@
             <w:pPr>
               <w:pStyle w:val="Text"/>
             </w:pPr>
-            <w:r>
-              <w:rPr>
-                <w:sz w:val="32"/>
-                <w:szCs w:val="32"/>
-              </w:rPr>
-              <w:t>5h</w:t>
-            </w:r>
           </w:p>
         </w:tc>
       </w:tr>
       <w:tr>
-        <w:tblPrEx>
-          <w:tblCellMar>
-            <w:top w:w="0" w:type="dxa"/>
-            <w:left w:w="0" w:type="dxa"/>
-            <w:bottom w:w="0" w:type="dxa"/>
-            <w:right w:w="0" w:type="dxa"/>
-          </w:tblCellMar>
-        </w:tblPrEx>
         <w:trPr>
           <w:trHeight w:val="390"/>
         </w:trPr>
@@ -6192,25 +5197,10 @@
             <w:pPr>
               <w:pStyle w:val="Text"/>
             </w:pPr>
-            <w:r>
-              <w:rPr>
-                <w:sz w:val="32"/>
-                <w:szCs w:val="32"/>
-              </w:rPr>
-              <w:t>5h</w:t>
-            </w:r>
           </w:p>
         </w:tc>
       </w:tr>
       <w:tr>
-        <w:tblPrEx>
-          <w:tblCellMar>
-            <w:top w:w="0" w:type="dxa"/>
-            <w:left w:w="0" w:type="dxa"/>
-            <w:bottom w:w="0" w:type="dxa"/>
-            <w:right w:w="0" w:type="dxa"/>
-          </w:tblCellMar>
-        </w:tblPrEx>
         <w:trPr>
           <w:trHeight w:val="390"/>
         </w:trPr>
@@ -6293,25 +5283,10 @@
             <w:pPr>
               <w:pStyle w:val="Text"/>
             </w:pPr>
-            <w:r>
-              <w:rPr>
-                <w:sz w:val="32"/>
-                <w:szCs w:val="32"/>
-              </w:rPr>
-              <w:t>3h</w:t>
-            </w:r>
           </w:p>
         </w:tc>
       </w:tr>
       <w:tr>
-        <w:tblPrEx>
-          <w:tblCellMar>
-            <w:top w:w="0" w:type="dxa"/>
-            <w:left w:w="0" w:type="dxa"/>
-            <w:bottom w:w="0" w:type="dxa"/>
-            <w:right w:w="0" w:type="dxa"/>
-          </w:tblCellMar>
-        </w:tblPrEx>
         <w:trPr>
           <w:trHeight w:val="390"/>
         </w:trPr>
@@ -6385,25 +5360,10 @@
             <w:pPr>
               <w:pStyle w:val="Text"/>
             </w:pPr>
-            <w:r>
-              <w:rPr>
-                <w:sz w:val="32"/>
-                <w:szCs w:val="32"/>
-              </w:rPr>
-              <w:t>2h</w:t>
-            </w:r>
           </w:p>
         </w:tc>
       </w:tr>
       <w:tr>
-        <w:tblPrEx>
-          <w:tblCellMar>
-            <w:top w:w="0" w:type="dxa"/>
-            <w:left w:w="0" w:type="dxa"/>
-            <w:bottom w:w="0" w:type="dxa"/>
-            <w:right w:w="0" w:type="dxa"/>
-          </w:tblCellMar>
-        </w:tblPrEx>
         <w:trPr>
           <w:trHeight w:val="390"/>
         </w:trPr>
@@ -6477,25 +5437,10 @@
             <w:pPr>
               <w:pStyle w:val="Text"/>
             </w:pPr>
-            <w:r>
-              <w:rPr>
-                <w:sz w:val="32"/>
-                <w:szCs w:val="32"/>
-              </w:rPr>
-              <w:t>5+h</w:t>
-            </w:r>
           </w:p>
         </w:tc>
       </w:tr>
       <w:tr>
-        <w:tblPrEx>
-          <w:tblCellMar>
-            <w:top w:w="0" w:type="dxa"/>
-            <w:left w:w="0" w:type="dxa"/>
-            <w:bottom w:w="0" w:type="dxa"/>
-            <w:right w:w="0" w:type="dxa"/>
-          </w:tblCellMar>
-        </w:tblPrEx>
         <w:trPr>
           <w:trHeight w:val="390"/>
         </w:trPr>
@@ -6554,32 +5499,7 @@
               <w:right w:w="80" w:type="dxa"/>
             </w:tcMar>
           </w:tcPr>
-          <w:p>
-            <w:r>
-              <w:rPr>
-                <w:rFonts w:ascii="Calibri" w:eastAsia="Calibri" w:hAnsi="Calibri" w:cs="Calibri"/>
-                <w:b/>
-                <w:bCs/>
-                <w:color w:val="000000"/>
-                <w:sz w:val="32"/>
-                <w:szCs w:val="32"/>
-                <w:u w:color="000000"/>
-              </w:rPr>
-              <w:t>28</w:t>
-            </w:r>
-            <w:r>
-              <w:rPr>
-                <w:rFonts w:ascii="Calibri" w:eastAsia="Calibri" w:hAnsi="Calibri" w:cs="Calibri"/>
-                <w:b/>
-                <w:bCs/>
-                <w:color w:val="000000"/>
-                <w:sz w:val="32"/>
-                <w:szCs w:val="32"/>
-                <w:u w:color="000000"/>
-              </w:rPr>
-              <w:t>+ h</w:t>
-            </w:r>
-          </w:p>
+          <w:p/>
         </w:tc>
       </w:tr>
     </w:tbl>
@@ -6589,7 +5509,7 @@
       <w:pPr>
         <w:pStyle w:val="berschrift1"/>
       </w:pPr>
-      <w:bookmarkStart w:id="5" w:name="_Toc501450793"/>
+      <w:bookmarkStart w:id="5" w:name="_Toc502154838"/>
       <w:r>
         <w:t>Import von Wähler-, Kandidaten- und Parteienlisten</w:t>
       </w:r>
@@ -6619,12 +5539,6 @@
         </w:tblBorders>
         <w:shd w:val="clear" w:color="auto" w:fill="CDD4E9"/>
         <w:tblLayout w:type="fixed"/>
-        <w:tblCellMar>
-          <w:top w:w="0" w:type="dxa"/>
-          <w:left w:w="0" w:type="dxa"/>
-          <w:bottom w:w="0" w:type="dxa"/>
-          <w:right w:w="0" w:type="dxa"/>
-        </w:tblCellMar>
         <w:tblLook w:val="04A0" w:firstRow="1" w:lastRow="0" w:firstColumn="1" w:lastColumn="0" w:noHBand="0" w:noVBand="1"/>
       </w:tblPr>
       <w:tblGrid>
@@ -6633,14 +5547,6 @@
         <w:gridCol w:w="3019"/>
       </w:tblGrid>
       <w:tr>
-        <w:tblPrEx>
-          <w:tblCellMar>
-            <w:top w:w="0" w:type="dxa"/>
-            <w:left w:w="0" w:type="dxa"/>
-            <w:bottom w:w="0" w:type="dxa"/>
-            <w:right w:w="0" w:type="dxa"/>
-          </w:tblCellMar>
-        </w:tblPrEx>
         <w:trPr>
           <w:trHeight w:val="390"/>
         </w:trPr>
@@ -6756,14 +5662,6 @@
         </w:tc>
       </w:tr>
       <w:tr>
-        <w:tblPrEx>
-          <w:tblCellMar>
-            <w:top w:w="0" w:type="dxa"/>
-            <w:left w:w="0" w:type="dxa"/>
-            <w:bottom w:w="0" w:type="dxa"/>
-            <w:right w:w="0" w:type="dxa"/>
-          </w:tblCellMar>
-        </w:tblPrEx>
         <w:trPr>
           <w:trHeight w:val="770"/>
         </w:trPr>
@@ -6819,48 +5717,40 @@
                 <w:szCs w:val="32"/>
               </w:rPr>
             </w:pPr>
-          </w:p>
-        </w:tc>
-        <w:tc>
-          <w:tcPr>
-            <w:tcW w:w="3019" w:type="dxa"/>
-            <w:tcBorders>
-              <w:top w:val="single" w:sz="4" w:space="0" w:color="BFBFBF"/>
-              <w:left w:val="single" w:sz="4" w:space="0" w:color="BFBFBF"/>
-              <w:bottom w:val="single" w:sz="4" w:space="0" w:color="BFBFBF"/>
-              <w:right w:val="single" w:sz="4" w:space="0" w:color="BFBFBF"/>
-            </w:tcBorders>
-            <w:shd w:val="clear" w:color="auto" w:fill="F2F2F2"/>
-            <w:tcMar>
-              <w:top w:w="80" w:type="dxa"/>
-              <w:left w:w="80" w:type="dxa"/>
-              <w:bottom w:w="80" w:type="dxa"/>
-              <w:right w:w="80" w:type="dxa"/>
-            </w:tcMar>
-          </w:tcPr>
-          <w:p>
-            <w:pPr>
-              <w:pStyle w:val="Text"/>
-            </w:pPr>
-            <w:r>
-              <w:rPr>
-                <w:sz w:val="32"/>
-                <w:szCs w:val="32"/>
-              </w:rPr>
-              <w:t>4h</w:t>
-            </w:r>
+            <w:r>
+              <w:rPr>
+                <w:sz w:val="32"/>
+                <w:szCs w:val="32"/>
+              </w:rPr>
+              <w:t>Hashwert berechnen und vergleichen</w:t>
+            </w:r>
+          </w:p>
+        </w:tc>
+        <w:tc>
+          <w:tcPr>
+            <w:tcW w:w="3019" w:type="dxa"/>
+            <w:tcBorders>
+              <w:top w:val="single" w:sz="4" w:space="0" w:color="BFBFBF"/>
+              <w:left w:val="single" w:sz="4" w:space="0" w:color="BFBFBF"/>
+              <w:bottom w:val="single" w:sz="4" w:space="0" w:color="BFBFBF"/>
+              <w:right w:val="single" w:sz="4" w:space="0" w:color="BFBFBF"/>
+            </w:tcBorders>
+            <w:shd w:val="clear" w:color="auto" w:fill="F2F2F2"/>
+            <w:tcMar>
+              <w:top w:w="80" w:type="dxa"/>
+              <w:left w:w="80" w:type="dxa"/>
+              <w:bottom w:w="80" w:type="dxa"/>
+              <w:right w:w="80" w:type="dxa"/>
+            </w:tcMar>
+          </w:tcPr>
+          <w:p>
+            <w:pPr>
+              <w:pStyle w:val="Text"/>
+            </w:pPr>
           </w:p>
         </w:tc>
       </w:tr>
       <w:tr>
-        <w:tblPrEx>
-          <w:tblCellMar>
-            <w:top w:w="0" w:type="dxa"/>
-            <w:left w:w="0" w:type="dxa"/>
-            <w:bottom w:w="0" w:type="dxa"/>
-            <w:right w:w="0" w:type="dxa"/>
-          </w:tblCellMar>
-        </w:tblPrEx>
         <w:trPr>
           <w:trHeight w:val="390"/>
         </w:trPr>
@@ -6938,25 +5828,10 @@
             <w:pPr>
               <w:pStyle w:val="Text"/>
             </w:pPr>
-            <w:r>
-              <w:rPr>
-                <w:sz w:val="32"/>
-                <w:szCs w:val="32"/>
-              </w:rPr>
-              <w:t>1h</w:t>
-            </w:r>
           </w:p>
         </w:tc>
       </w:tr>
       <w:tr>
-        <w:tblPrEx>
-          <w:tblCellMar>
-            <w:top w:w="0" w:type="dxa"/>
-            <w:left w:w="0" w:type="dxa"/>
-            <w:bottom w:w="0" w:type="dxa"/>
-            <w:right w:w="0" w:type="dxa"/>
-          </w:tblCellMar>
-        </w:tblPrEx>
         <w:trPr>
           <w:trHeight w:val="770"/>
         </w:trPr>
@@ -7027,25 +5902,10 @@
             <w:pPr>
               <w:pStyle w:val="Text"/>
             </w:pPr>
-            <w:r>
-              <w:rPr>
-                <w:sz w:val="32"/>
-                <w:szCs w:val="32"/>
-              </w:rPr>
-              <w:t>1h</w:t>
-            </w:r>
           </w:p>
         </w:tc>
       </w:tr>
       <w:tr>
-        <w:tblPrEx>
-          <w:tblCellMar>
-            <w:top w:w="0" w:type="dxa"/>
-            <w:left w:w="0" w:type="dxa"/>
-            <w:bottom w:w="0" w:type="dxa"/>
-            <w:right w:w="0" w:type="dxa"/>
-          </w:tblCellMar>
-        </w:tblPrEx>
         <w:trPr>
           <w:trHeight w:val="770"/>
         </w:trPr>
@@ -7112,25 +5972,10 @@
             <w:pPr>
               <w:pStyle w:val="Text"/>
             </w:pPr>
-            <w:r>
-              <w:rPr>
-                <w:sz w:val="32"/>
-                <w:szCs w:val="32"/>
-              </w:rPr>
-              <w:t>4h</w:t>
-            </w:r>
           </w:p>
         </w:tc>
       </w:tr>
       <w:tr>
-        <w:tblPrEx>
-          <w:tblCellMar>
-            <w:top w:w="0" w:type="dxa"/>
-            <w:left w:w="0" w:type="dxa"/>
-            <w:bottom w:w="0" w:type="dxa"/>
-            <w:right w:w="0" w:type="dxa"/>
-          </w:tblCellMar>
-        </w:tblPrEx>
         <w:trPr>
           <w:trHeight w:val="770"/>
         </w:trPr>
@@ -7201,25 +6046,10 @@
             <w:pPr>
               <w:pStyle w:val="Text"/>
             </w:pPr>
-            <w:r>
-              <w:rPr>
-                <w:sz w:val="32"/>
-                <w:szCs w:val="32"/>
-              </w:rPr>
-              <w:t>4h</w:t>
-            </w:r>
           </w:p>
         </w:tc>
       </w:tr>
       <w:tr>
-        <w:tblPrEx>
-          <w:tblCellMar>
-            <w:top w:w="0" w:type="dxa"/>
-            <w:left w:w="0" w:type="dxa"/>
-            <w:bottom w:w="0" w:type="dxa"/>
-            <w:right w:w="0" w:type="dxa"/>
-          </w:tblCellMar>
-        </w:tblPrEx>
         <w:trPr>
           <w:trHeight w:val="390"/>
         </w:trPr>
@@ -7249,6 +6079,7 @@
                 <w:sz w:val="32"/>
                 <w:szCs w:val="32"/>
               </w:rPr>
+              <w:lastRenderedPageBreak/>
               <w:t>Additional Tasks</w:t>
             </w:r>
           </w:p>
@@ -7313,25 +6144,10 @@
             <w:pPr>
               <w:pStyle w:val="Text"/>
             </w:pPr>
-            <w:r>
-              <w:rPr>
-                <w:sz w:val="32"/>
-                <w:szCs w:val="32"/>
-              </w:rPr>
-              <w:t>5h</w:t>
-            </w:r>
           </w:p>
         </w:tc>
       </w:tr>
       <w:tr>
-        <w:tblPrEx>
-          <w:tblCellMar>
-            <w:top w:w="0" w:type="dxa"/>
-            <w:left w:w="0" w:type="dxa"/>
-            <w:bottom w:w="0" w:type="dxa"/>
-            <w:right w:w="0" w:type="dxa"/>
-          </w:tblCellMar>
-        </w:tblPrEx>
         <w:trPr>
           <w:trHeight w:val="390"/>
         </w:trPr>
@@ -7405,25 +6221,10 @@
             <w:pPr>
               <w:pStyle w:val="Text"/>
             </w:pPr>
-            <w:r>
-              <w:rPr>
-                <w:sz w:val="32"/>
-                <w:szCs w:val="32"/>
-              </w:rPr>
-              <w:t>5h</w:t>
-            </w:r>
           </w:p>
         </w:tc>
       </w:tr>
       <w:tr>
-        <w:tblPrEx>
-          <w:tblCellMar>
-            <w:top w:w="0" w:type="dxa"/>
-            <w:left w:w="0" w:type="dxa"/>
-            <w:bottom w:w="0" w:type="dxa"/>
-            <w:right w:w="0" w:type="dxa"/>
-          </w:tblCellMar>
-        </w:tblPrEx>
         <w:trPr>
           <w:trHeight w:val="390"/>
         </w:trPr>
@@ -7506,25 +6307,10 @@
             <w:pPr>
               <w:pStyle w:val="Text"/>
             </w:pPr>
-            <w:r>
-              <w:rPr>
-                <w:sz w:val="32"/>
-                <w:szCs w:val="32"/>
-              </w:rPr>
-              <w:t>3h</w:t>
-            </w:r>
           </w:p>
         </w:tc>
       </w:tr>
       <w:tr>
-        <w:tblPrEx>
-          <w:tblCellMar>
-            <w:top w:w="0" w:type="dxa"/>
-            <w:left w:w="0" w:type="dxa"/>
-            <w:bottom w:w="0" w:type="dxa"/>
-            <w:right w:w="0" w:type="dxa"/>
-          </w:tblCellMar>
-        </w:tblPrEx>
         <w:trPr>
           <w:trHeight w:val="390"/>
         </w:trPr>
@@ -7598,25 +6384,10 @@
             <w:pPr>
               <w:pStyle w:val="Text"/>
             </w:pPr>
-            <w:r>
-              <w:rPr>
-                <w:sz w:val="32"/>
-                <w:szCs w:val="32"/>
-              </w:rPr>
-              <w:t>2h</w:t>
-            </w:r>
           </w:p>
         </w:tc>
       </w:tr>
       <w:tr>
-        <w:tblPrEx>
-          <w:tblCellMar>
-            <w:top w:w="0" w:type="dxa"/>
-            <w:left w:w="0" w:type="dxa"/>
-            <w:bottom w:w="0" w:type="dxa"/>
-            <w:right w:w="0" w:type="dxa"/>
-          </w:tblCellMar>
-        </w:tblPrEx>
         <w:trPr>
           <w:trHeight w:val="390"/>
         </w:trPr>
@@ -7690,25 +6461,10 @@
             <w:pPr>
               <w:pStyle w:val="Text"/>
             </w:pPr>
-            <w:r>
-              <w:rPr>
-                <w:sz w:val="32"/>
-                <w:szCs w:val="32"/>
-              </w:rPr>
-              <w:t>5+h</w:t>
-            </w:r>
           </w:p>
         </w:tc>
       </w:tr>
       <w:tr>
-        <w:tblPrEx>
-          <w:tblCellMar>
-            <w:top w:w="0" w:type="dxa"/>
-            <w:left w:w="0" w:type="dxa"/>
-            <w:bottom w:w="0" w:type="dxa"/>
-            <w:right w:w="0" w:type="dxa"/>
-          </w:tblCellMar>
-        </w:tblPrEx>
         <w:trPr>
           <w:trHeight w:val="390"/>
         </w:trPr>
@@ -7767,27 +6523,14 @@
               <w:right w:w="80" w:type="dxa"/>
             </w:tcMar>
           </w:tcPr>
-          <w:p>
-            <w:r>
-              <w:rPr>
-                <w:rFonts w:ascii="Calibri" w:eastAsia="Calibri" w:hAnsi="Calibri" w:cs="Calibri"/>
-                <w:b/>
-                <w:bCs/>
-                <w:color w:val="000000"/>
-                <w:sz w:val="32"/>
-                <w:szCs w:val="32"/>
-                <w:u w:color="000000"/>
-              </w:rPr>
-              <w:t>+ h</w:t>
-            </w:r>
-          </w:p>
+          <w:p/>
         </w:tc>
       </w:tr>
     </w:tbl>
     <w:p/>
     <w:sectPr>
-      <w:headerReference w:type="default" r:id="rId5"/>
-      <w:footerReference w:type="default" r:id="rId6"/>
+      <w:headerReference w:type="default" r:id="rId7"/>
+      <w:footerReference w:type="default" r:id="rId8"/>
       <w:pgSz w:w="11906" w:h="16838"/>
       <w:pgMar w:top="1417" w:right="1417" w:bottom="1134" w:left="1417" w:header="708" w:footer="708" w:gutter="0"/>
       <w:cols w:space="708"/>
@@ -7795,6 +6538,31 @@
     </w:sectPr>
   </w:body>
 </w:document>
+</file>
+
+<file path=word/endnotes.xml><?xml version="1.0" encoding="utf-8"?>
+<w:endnotes xmlns:wpc="http://schemas.microsoft.com/office/word/2010/wordprocessingCanvas" xmlns:cx="http://schemas.microsoft.com/office/drawing/2014/chartex" xmlns:cx1="http://schemas.microsoft.com/office/drawing/2015/9/8/chartex" xmlns:cx2="http://schemas.microsoft.com/office/drawing/2015/10/21/chartex" xmlns:cx3="http://schemas.microsoft.com/office/drawing/2016/5/9/chartex" xmlns:cx4="http://schemas.microsoft.com/office/drawing/2016/5/10/chartex" xmlns:cx5="http://schemas.microsoft.com/office/drawing/2016/5/11/chartex" xmlns:cx6="http://schemas.microsoft.com/office/drawing/2016/5/12/chartex" xmlns:cx7="http://schemas.microsoft.com/office/drawing/2016/5/13/chartex" xmlns:cx8="http://schemas.microsoft.com/office/drawing/2016/5/14/chartex" xmlns:mc="http://schemas.openxmlformats.org/markup-compatibility/2006" xmlns:aink="http://schemas.microsoft.com/office/drawing/2016/ink" xmlns:am3d="http://schemas.microsoft.com/office/drawing/2017/model3d" xmlns:o="urn:schemas-microsoft-com:office:office" xmlns:r="http://schemas.openxmlformats.org/officeDocument/2006/relationships" xmlns:m="http://schemas.openxmlformats.org/officeDocument/2006/math" xmlns:v="urn:schemas-microsoft-com:vml" xmlns:wp14="http://schemas.microsoft.com/office/word/2010/wordprocessingDrawing" xmlns:wp="http://schemas.openxmlformats.org/drawingml/2006/wordprocessingDrawing" xmlns:w10="urn:schemas-microsoft-com:office:word" xmlns:w="http://schemas.openxmlformats.org/wordprocessingml/2006/main" xmlns:w14="http://schemas.microsoft.com/office/word/2010/wordml" xmlns:w15="http://schemas.microsoft.com/office/word/2012/wordml" xmlns:w16cid="http://schemas.microsoft.com/office/word/2016/wordml/cid" xmlns:w16se="http://schemas.microsoft.com/office/word/2015/wordml/symex" xmlns:wpg="http://schemas.microsoft.com/office/word/2010/wordprocessingGroup" xmlns:wpi="http://schemas.microsoft.com/office/word/2010/wordprocessingInk" xmlns:wne="http://schemas.microsoft.com/office/word/2006/wordml" xmlns:wps="http://schemas.microsoft.com/office/word/2010/wordprocessingShape" mc:Ignorable="w14 w15 w16se w16cid wp14">
+  <w:endnote w:type="separator" w:id="-1">
+    <w:p>
+      <w:pPr>
+        <w:spacing w:after="0" w:line="240" w:lineRule="auto"/>
+      </w:pPr>
+      <w:r>
+        <w:separator/>
+      </w:r>
+    </w:p>
+  </w:endnote>
+  <w:endnote w:type="continuationSeparator" w:id="0">
+    <w:p>
+      <w:pPr>
+        <w:spacing w:after="0" w:line="240" w:lineRule="auto"/>
+      </w:pPr>
+      <w:r>
+        <w:continuationSeparator/>
+      </w:r>
+    </w:p>
+  </w:endnote>
+</w:endnotes>
 </file>
 
 <file path=word/footer1.xml><?xml version="1.0" encoding="utf-8"?>
@@ -7805,6 +6573,31 @@
     </w:pPr>
   </w:p>
 </w:ftr>
+</file>
+
+<file path=word/footnotes.xml><?xml version="1.0" encoding="utf-8"?>
+<w:footnotes xmlns:wpc="http://schemas.microsoft.com/office/word/2010/wordprocessingCanvas" xmlns:cx="http://schemas.microsoft.com/office/drawing/2014/chartex" xmlns:cx1="http://schemas.microsoft.com/office/drawing/2015/9/8/chartex" xmlns:cx2="http://schemas.microsoft.com/office/drawing/2015/10/21/chartex" xmlns:cx3="http://schemas.microsoft.com/office/drawing/2016/5/9/chartex" xmlns:cx4="http://schemas.microsoft.com/office/drawing/2016/5/10/chartex" xmlns:cx5="http://schemas.microsoft.com/office/drawing/2016/5/11/chartex" xmlns:cx6="http://schemas.microsoft.com/office/drawing/2016/5/12/chartex" xmlns:cx7="http://schemas.microsoft.com/office/drawing/2016/5/13/chartex" xmlns:cx8="http://schemas.microsoft.com/office/drawing/2016/5/14/chartex" xmlns:mc="http://schemas.openxmlformats.org/markup-compatibility/2006" xmlns:aink="http://schemas.microsoft.com/office/drawing/2016/ink" xmlns:am3d="http://schemas.microsoft.com/office/drawing/2017/model3d" xmlns:o="urn:schemas-microsoft-com:office:office" xmlns:r="http://schemas.openxmlformats.org/officeDocument/2006/relationships" xmlns:m="http://schemas.openxmlformats.org/officeDocument/2006/math" xmlns:v="urn:schemas-microsoft-com:vml" xmlns:wp14="http://schemas.microsoft.com/office/word/2010/wordprocessingDrawing" xmlns:wp="http://schemas.openxmlformats.org/drawingml/2006/wordprocessingDrawing" xmlns:w10="urn:schemas-microsoft-com:office:word" xmlns:w="http://schemas.openxmlformats.org/wordprocessingml/2006/main" xmlns:w14="http://schemas.microsoft.com/office/word/2010/wordml" xmlns:w15="http://schemas.microsoft.com/office/word/2012/wordml" xmlns:w16cid="http://schemas.microsoft.com/office/word/2016/wordml/cid" xmlns:w16se="http://schemas.microsoft.com/office/word/2015/wordml/symex" xmlns:wpg="http://schemas.microsoft.com/office/word/2010/wordprocessingGroup" xmlns:wpi="http://schemas.microsoft.com/office/word/2010/wordprocessingInk" xmlns:wne="http://schemas.microsoft.com/office/word/2006/wordml" xmlns:wps="http://schemas.microsoft.com/office/word/2010/wordprocessingShape" mc:Ignorable="w14 w15 w16se w16cid wp14">
+  <w:footnote w:type="separator" w:id="-1">
+    <w:p>
+      <w:pPr>
+        <w:spacing w:after="0" w:line="240" w:lineRule="auto"/>
+      </w:pPr>
+      <w:r>
+        <w:separator/>
+      </w:r>
+    </w:p>
+  </w:footnote>
+  <w:footnote w:type="continuationSeparator" w:id="0">
+    <w:p>
+      <w:pPr>
+        <w:spacing w:after="0" w:line="240" w:lineRule="auto"/>
+      </w:pPr>
+      <w:r>
+        <w:continuationSeparator/>
+      </w:r>
+    </w:p>
+  </w:footnote>
+</w:footnotes>
 </file>
 
 <file path=word/header1.xml><?xml version="1.0" encoding="utf-8"?>
@@ -8726,7 +7519,7 @@
 </file>
 
 <file path=customXml/itemProps1.xml><?xml version="1.0" encoding="utf-8"?>
-<ds:datastoreItem xmlns:ds="http://schemas.openxmlformats.org/officeDocument/2006/customXml" ds:itemID="{526636F6-A1D2-4671-BC42-F55E313D3330}">
+<ds:datastoreItem xmlns:ds="http://schemas.openxmlformats.org/officeDocument/2006/customXml" ds:itemID="{F5472068-F8A7-47C5-ABB3-4AFAC7A494AD}">
   <ds:schemaRefs>
     <ds:schemaRef ds:uri="http://schemas.openxmlformats.org/officeDocument/2006/bibliography"/>
   </ds:schemaRefs>

</xml_diff>